<commit_message>
[OP] Actualización de los documentos, planes, estados, riesgos
</commit_message>
<xml_diff>
--- a/0 Levantamiento/Planes Subsidiarios/9 Plan de Gestión de Riesgos -Listo-/PlanDeRiesgos_V1.2.0.docx
+++ b/0 Levantamiento/Planes Subsidiarios/9 Plan de Gestión de Riesgos -Listo-/PlanDeRiesgos_V1.2.0.docx
@@ -223,8 +223,6 @@
             <w:r>
               <w:t>1.2</w:t>
             </w:r>
-            <w:bookmarkStart w:id="0" w:name="_GoBack"/>
-            <w:bookmarkEnd w:id="0"/>
             <w:r>
               <w:t>.0</w:t>
             </w:r>
@@ -295,28 +293,28 @@
       <w:pPr>
         <w:jc w:val="center"/>
       </w:pPr>
-      <w:bookmarkStart w:id="1" w:name="_Toc360638406"/>
+      <w:bookmarkStart w:id="0" w:name="_Toc360638406"/>
     </w:p>
     <w:p>
       <w:pPr>
         <w:pStyle w:val="Ttulo2"/>
       </w:pPr>
-      <w:bookmarkStart w:id="2" w:name="_Toc360638403"/>
+      <w:bookmarkStart w:id="1" w:name="_Toc360638403"/>
       <w:r>
         <w:t>1. Análisis de Riesgos</w:t>
       </w:r>
-      <w:bookmarkEnd w:id="2"/>
+      <w:bookmarkEnd w:id="1"/>
     </w:p>
     <w:p/>
     <w:p>
       <w:pPr>
         <w:pStyle w:val="Ttulo3"/>
       </w:pPr>
-      <w:bookmarkStart w:id="3" w:name="_Toc360638404"/>
+      <w:bookmarkStart w:id="2" w:name="_Toc360638404"/>
       <w:r>
         <w:t>1.1 Entrevistas</w:t>
       </w:r>
-      <w:bookmarkEnd w:id="3"/>
+      <w:bookmarkEnd w:id="2"/>
     </w:p>
     <w:p>
       <w:r>
@@ -460,7 +458,7 @@
       <w:r>
         <w:t>2. Valorización de los Riegos</w:t>
       </w:r>
-      <w:bookmarkEnd w:id="1"/>
+      <w:bookmarkEnd w:id="0"/>
     </w:p>
     <w:p/>
     <w:p>
@@ -475,11 +473,11 @@
       <w:pPr>
         <w:pStyle w:val="Ttulo3"/>
       </w:pPr>
-      <w:bookmarkStart w:id="4" w:name="_Toc360638407"/>
+      <w:bookmarkStart w:id="3" w:name="_Toc360638407"/>
       <w:r>
         <w:t>Valorización por probabilidad de que ocurra</w:t>
       </w:r>
-      <w:bookmarkEnd w:id="4"/>
+      <w:bookmarkEnd w:id="3"/>
     </w:p>
     <w:p>
       <w:pPr>
@@ -850,14 +848,14 @@
         <w:ind w:firstLine="0"/>
         <w:jc w:val="left"/>
       </w:pPr>
-      <w:bookmarkStart w:id="5" w:name="_Toc360638408"/>
+      <w:bookmarkStart w:id="4" w:name="_Toc360638408"/>
       <w:r>
         <w:t xml:space="preserve">3. </w:t>
       </w:r>
       <w:r>
         <w:t>Valorización por efecto de impacto</w:t>
       </w:r>
-      <w:bookmarkEnd w:id="5"/>
+      <w:bookmarkEnd w:id="4"/>
     </w:p>
     <w:p>
       <w:pPr>
@@ -2278,15 +2276,7 @@
               </w:numPr>
             </w:pPr>
             <w:r>
-              <w:t xml:space="preserve">Matías Garcés </w:t>
-            </w:r>
-            <w:proofErr w:type="spellStart"/>
-            <w:r>
-              <w:t>Bernt</w:t>
-            </w:r>
-            <w:proofErr w:type="spellEnd"/>
-            <w:r>
-              <w:t>.</w:t>
+              <w:t>Matías Garcés Bernt.</w:t>
             </w:r>
           </w:p>
         </w:tc>
@@ -3934,17 +3924,24 @@
                 <w:rFonts w:cs="Arial"/>
                 <w:lang w:val="es-AR"/>
               </w:rPr>
-              <w:t xml:space="preserve">Asignación de </w:t>
-            </w:r>
-            <w:proofErr w:type="gramStart"/>
+              <w:t>Asign</w:t>
+            </w:r>
+            <w:bookmarkStart w:id="5" w:name="_GoBack"/>
+            <w:bookmarkEnd w:id="5"/>
             <w:r>
               <w:rPr>
                 <w:rFonts w:cs="Arial"/>
                 <w:lang w:val="es-AR"/>
               </w:rPr>
-              <w:t>mas</w:t>
-            </w:r>
-            <w:proofErr w:type="gramEnd"/>
+              <w:t xml:space="preserve">ación de </w:t>
+            </w:r>
+            <w:r>
+              <w:rPr>
+                <w:rFonts w:cs="Arial"/>
+                <w:lang w:val="es-AR"/>
+              </w:rPr>
+              <w:t>más</w:t>
+            </w:r>
             <w:r>
               <w:rPr>
                 <w:rFonts w:cs="Arial"/>
@@ -5765,587 +5762,6 @@
                 <w:lang w:eastAsia="es-CL"/>
               </w:rPr>
             </w:pPr>
-          </w:p>
-        </w:tc>
-      </w:tr>
-      <w:tr>
-        <w:trPr>
-          <w:trHeight w:val="315"/>
-        </w:trPr>
-        <w:tc>
-          <w:tcPr>
-            <w:tcW w:w="704" w:type="dxa"/>
-            <w:noWrap/>
-          </w:tcPr>
-          <w:p>
-            <w:pPr>
-              <w:ind w:firstLine="0"/>
-              <w:rPr>
-                <w:lang w:eastAsia="es-CL"/>
-              </w:rPr>
-            </w:pPr>
-            <w:r>
-              <w:rPr>
-                <w:lang w:eastAsia="es-CL"/>
-              </w:rPr>
-              <w:t>R8</w:t>
-            </w:r>
-          </w:p>
-        </w:tc>
-        <w:tc>
-          <w:tcPr>
-            <w:tcW w:w="5387" w:type="dxa"/>
-            <w:noWrap/>
-          </w:tcPr>
-          <w:p>
-            <w:pPr>
-              <w:ind w:firstLine="0"/>
-              <w:rPr>
-                <w:rFonts w:cs="Arial"/>
-                <w:lang w:val="es-AR" w:eastAsia="es-CL"/>
-              </w:rPr>
-            </w:pPr>
-            <w:r>
-              <w:rPr>
-                <w:rFonts w:cs="Arial"/>
-                <w:lang w:val="es-AR" w:eastAsia="es-CL"/>
-              </w:rPr>
-              <w:t>Retraso en la respuesta del servidor</w:t>
-            </w:r>
-          </w:p>
-        </w:tc>
-        <w:tc>
-          <w:tcPr>
-            <w:tcW w:w="425" w:type="dxa"/>
-            <w:vMerge/>
-          </w:tcPr>
-          <w:p>
-            <w:pPr>
-              <w:rPr>
-                <w:lang w:eastAsia="es-CL"/>
-              </w:rPr>
-            </w:pPr>
-          </w:p>
-        </w:tc>
-        <w:tc>
-          <w:tcPr>
-            <w:tcW w:w="283" w:type="dxa"/>
-            <w:noWrap/>
-          </w:tcPr>
-          <w:p>
-            <w:pPr>
-              <w:jc w:val="left"/>
-              <w:rPr>
-                <w:lang w:eastAsia="es-CL"/>
-              </w:rPr>
-            </w:pPr>
-          </w:p>
-        </w:tc>
-        <w:tc>
-          <w:tcPr>
-            <w:tcW w:w="284" w:type="dxa"/>
-            <w:noWrap/>
-          </w:tcPr>
-          <w:p>
-            <w:pPr>
-              <w:jc w:val="left"/>
-              <w:rPr>
-                <w:lang w:eastAsia="es-CL"/>
-              </w:rPr>
-            </w:pPr>
-          </w:p>
-        </w:tc>
-        <w:tc>
-          <w:tcPr>
-            <w:tcW w:w="283" w:type="dxa"/>
-            <w:noWrap/>
-          </w:tcPr>
-          <w:p>
-            <w:pPr>
-              <w:ind w:firstLine="0"/>
-              <w:jc w:val="left"/>
-              <w:rPr>
-                <w:lang w:eastAsia="es-CL"/>
-              </w:rPr>
-            </w:pPr>
-            <w:r>
-              <w:rPr>
-                <w:lang w:eastAsia="es-CL"/>
-              </w:rPr>
-              <w:t>x</w:t>
-            </w:r>
-          </w:p>
-        </w:tc>
-        <w:tc>
-          <w:tcPr>
-            <w:tcW w:w="426" w:type="dxa"/>
-            <w:noWrap/>
-          </w:tcPr>
-          <w:p>
-            <w:pPr>
-              <w:jc w:val="left"/>
-              <w:rPr>
-                <w:lang w:eastAsia="es-CL"/>
-              </w:rPr>
-            </w:pPr>
-          </w:p>
-        </w:tc>
-        <w:tc>
-          <w:tcPr>
-            <w:tcW w:w="425" w:type="dxa"/>
-            <w:vMerge/>
-          </w:tcPr>
-          <w:p>
-            <w:pPr>
-              <w:rPr>
-                <w:lang w:eastAsia="es-CL"/>
-              </w:rPr>
-            </w:pPr>
-          </w:p>
-        </w:tc>
-        <w:tc>
-          <w:tcPr>
-            <w:tcW w:w="283" w:type="dxa"/>
-            <w:noWrap/>
-          </w:tcPr>
-          <w:p>
-            <w:pPr>
-              <w:rPr>
-                <w:lang w:eastAsia="es-CL"/>
-              </w:rPr>
-            </w:pPr>
-          </w:p>
-        </w:tc>
-        <w:tc>
-          <w:tcPr>
-            <w:tcW w:w="284" w:type="dxa"/>
-            <w:noWrap/>
-          </w:tcPr>
-          <w:p>
-            <w:pPr>
-              <w:ind w:firstLine="0"/>
-              <w:rPr>
-                <w:lang w:eastAsia="es-CL"/>
-              </w:rPr>
-            </w:pPr>
-            <w:r>
-              <w:rPr>
-                <w:lang w:eastAsia="es-CL"/>
-              </w:rPr>
-              <w:t>x</w:t>
-            </w:r>
-          </w:p>
-        </w:tc>
-        <w:tc>
-          <w:tcPr>
-            <w:tcW w:w="283" w:type="dxa"/>
-            <w:noWrap/>
-          </w:tcPr>
-          <w:p>
-            <w:pPr>
-              <w:rPr>
-                <w:lang w:eastAsia="es-CL"/>
-              </w:rPr>
-            </w:pPr>
-          </w:p>
-        </w:tc>
-        <w:tc>
-          <w:tcPr>
-            <w:tcW w:w="393" w:type="dxa"/>
-            <w:noWrap/>
-          </w:tcPr>
-          <w:p>
-            <w:pPr>
-              <w:rPr>
-                <w:lang w:eastAsia="es-CL"/>
-              </w:rPr>
-            </w:pPr>
-          </w:p>
-        </w:tc>
-      </w:tr>
-      <w:tr>
-        <w:trPr>
-          <w:trHeight w:val="60"/>
-        </w:trPr>
-        <w:tc>
-          <w:tcPr>
-            <w:tcW w:w="704" w:type="dxa"/>
-            <w:noWrap/>
-          </w:tcPr>
-          <w:p>
-            <w:pPr>
-              <w:ind w:firstLine="0"/>
-              <w:rPr>
-                <w:lang w:eastAsia="es-CL"/>
-              </w:rPr>
-            </w:pPr>
-            <w:r>
-              <w:rPr>
-                <w:lang w:eastAsia="es-CL"/>
-              </w:rPr>
-              <w:t>R9</w:t>
-            </w:r>
-          </w:p>
-        </w:tc>
-        <w:tc>
-          <w:tcPr>
-            <w:tcW w:w="5387" w:type="dxa"/>
-            <w:noWrap/>
-          </w:tcPr>
-          <w:p>
-            <w:pPr>
-              <w:ind w:firstLine="0"/>
-              <w:rPr>
-                <w:rFonts w:cs="Arial"/>
-                <w:lang w:val="es-AR" w:eastAsia="es-CL"/>
-              </w:rPr>
-            </w:pPr>
-            <w:r>
-              <w:rPr>
-                <w:rFonts w:cs="Arial"/>
-                <w:lang w:val="es-AR" w:eastAsia="es-CL"/>
-              </w:rPr>
-              <w:t>Nuevas funcionalidades del Sistema</w:t>
-            </w:r>
-          </w:p>
-        </w:tc>
-        <w:tc>
-          <w:tcPr>
-            <w:tcW w:w="425" w:type="dxa"/>
-            <w:vMerge/>
-          </w:tcPr>
-          <w:p>
-            <w:pPr>
-              <w:rPr>
-                <w:lang w:eastAsia="es-CL"/>
-              </w:rPr>
-            </w:pPr>
-          </w:p>
-        </w:tc>
-        <w:tc>
-          <w:tcPr>
-            <w:tcW w:w="283" w:type="dxa"/>
-            <w:noWrap/>
-          </w:tcPr>
-          <w:p>
-            <w:pPr>
-              <w:jc w:val="left"/>
-              <w:rPr>
-                <w:lang w:eastAsia="es-CL"/>
-              </w:rPr>
-            </w:pPr>
-          </w:p>
-        </w:tc>
-        <w:tc>
-          <w:tcPr>
-            <w:tcW w:w="284" w:type="dxa"/>
-            <w:noWrap/>
-          </w:tcPr>
-          <w:p>
-            <w:pPr>
-              <w:jc w:val="left"/>
-              <w:rPr>
-                <w:lang w:eastAsia="es-CL"/>
-              </w:rPr>
-            </w:pPr>
-          </w:p>
-        </w:tc>
-        <w:tc>
-          <w:tcPr>
-            <w:tcW w:w="283" w:type="dxa"/>
-            <w:noWrap/>
-          </w:tcPr>
-          <w:p>
-            <w:pPr>
-              <w:ind w:firstLine="0"/>
-              <w:jc w:val="left"/>
-              <w:rPr>
-                <w:lang w:eastAsia="es-CL"/>
-              </w:rPr>
-            </w:pPr>
-            <w:r>
-              <w:rPr>
-                <w:lang w:eastAsia="es-CL"/>
-              </w:rPr>
-              <w:t>x</w:t>
-            </w:r>
-          </w:p>
-        </w:tc>
-        <w:tc>
-          <w:tcPr>
-            <w:tcW w:w="426" w:type="dxa"/>
-            <w:noWrap/>
-          </w:tcPr>
-          <w:p>
-            <w:pPr>
-              <w:jc w:val="left"/>
-              <w:rPr>
-                <w:lang w:eastAsia="es-CL"/>
-              </w:rPr>
-            </w:pPr>
-          </w:p>
-        </w:tc>
-        <w:tc>
-          <w:tcPr>
-            <w:tcW w:w="425" w:type="dxa"/>
-            <w:vMerge/>
-          </w:tcPr>
-          <w:p>
-            <w:pPr>
-              <w:rPr>
-                <w:lang w:eastAsia="es-CL"/>
-              </w:rPr>
-            </w:pPr>
-          </w:p>
-        </w:tc>
-        <w:tc>
-          <w:tcPr>
-            <w:tcW w:w="283" w:type="dxa"/>
-            <w:noWrap/>
-          </w:tcPr>
-          <w:p>
-            <w:pPr>
-              <w:rPr>
-                <w:lang w:eastAsia="es-CL"/>
-              </w:rPr>
-            </w:pPr>
-          </w:p>
-        </w:tc>
-        <w:tc>
-          <w:tcPr>
-            <w:tcW w:w="284" w:type="dxa"/>
-            <w:noWrap/>
-          </w:tcPr>
-          <w:p>
-            <w:pPr>
-              <w:rPr>
-                <w:lang w:eastAsia="es-CL"/>
-              </w:rPr>
-            </w:pPr>
-          </w:p>
-        </w:tc>
-        <w:tc>
-          <w:tcPr>
-            <w:tcW w:w="283" w:type="dxa"/>
-            <w:noWrap/>
-          </w:tcPr>
-          <w:p>
-            <w:pPr>
-              <w:ind w:firstLine="0"/>
-              <w:rPr>
-                <w:lang w:eastAsia="es-CL"/>
-              </w:rPr>
-            </w:pPr>
-            <w:r>
-              <w:rPr>
-                <w:lang w:eastAsia="es-CL"/>
-              </w:rPr>
-              <w:t>x</w:t>
-            </w:r>
-          </w:p>
-        </w:tc>
-        <w:tc>
-          <w:tcPr>
-            <w:tcW w:w="393" w:type="dxa"/>
-            <w:noWrap/>
-          </w:tcPr>
-          <w:p>
-            <w:pPr>
-              <w:rPr>
-                <w:lang w:eastAsia="es-CL"/>
-              </w:rPr>
-            </w:pPr>
-          </w:p>
-        </w:tc>
-      </w:tr>
-      <w:tr>
-        <w:trPr>
-          <w:trHeight w:val="315"/>
-        </w:trPr>
-        <w:tc>
-          <w:tcPr>
-            <w:tcW w:w="704" w:type="dxa"/>
-            <w:noWrap/>
-          </w:tcPr>
-          <w:p>
-            <w:pPr>
-              <w:ind w:firstLine="0"/>
-              <w:rPr>
-                <w:lang w:eastAsia="es-CL"/>
-              </w:rPr>
-            </w:pPr>
-            <w:r>
-              <w:rPr>
-                <w:lang w:eastAsia="es-CL"/>
-              </w:rPr>
-              <w:t>R10</w:t>
-            </w:r>
-          </w:p>
-        </w:tc>
-        <w:tc>
-          <w:tcPr>
-            <w:tcW w:w="5387" w:type="dxa"/>
-            <w:noWrap/>
-          </w:tcPr>
-          <w:p>
-            <w:pPr>
-              <w:ind w:firstLine="0"/>
-              <w:rPr>
-                <w:rFonts w:cs="Arial"/>
-                <w:lang w:val="es-AR" w:eastAsia="es-CL"/>
-              </w:rPr>
-            </w:pPr>
-            <w:r>
-              <w:rPr>
-                <w:rFonts w:cs="Arial"/>
-                <w:lang w:val="es-AR" w:eastAsia="es-CL"/>
-              </w:rPr>
-              <w:t>Luto</w:t>
-            </w:r>
-          </w:p>
-        </w:tc>
-        <w:tc>
-          <w:tcPr>
-            <w:tcW w:w="425" w:type="dxa"/>
-            <w:vMerge/>
-          </w:tcPr>
-          <w:p>
-            <w:pPr>
-              <w:rPr>
-                <w:lang w:eastAsia="es-CL"/>
-              </w:rPr>
-            </w:pPr>
-          </w:p>
-        </w:tc>
-        <w:tc>
-          <w:tcPr>
-            <w:tcW w:w="283" w:type="dxa"/>
-            <w:noWrap/>
-          </w:tcPr>
-          <w:p>
-            <w:pPr>
-              <w:ind w:firstLine="0"/>
-              <w:rPr>
-                <w:lang w:eastAsia="es-CL"/>
-              </w:rPr>
-            </w:pPr>
-            <w:r>
-              <w:rPr>
-                <w:lang w:eastAsia="es-CL"/>
-              </w:rPr>
-              <w:t>x</w:t>
-            </w:r>
-          </w:p>
-        </w:tc>
-        <w:tc>
-          <w:tcPr>
-            <w:tcW w:w="284" w:type="dxa"/>
-            <w:noWrap/>
-          </w:tcPr>
-          <w:p>
-            <w:pPr>
-              <w:rPr>
-                <w:lang w:eastAsia="es-CL"/>
-              </w:rPr>
-            </w:pPr>
-          </w:p>
-        </w:tc>
-        <w:tc>
-          <w:tcPr>
-            <w:tcW w:w="283" w:type="dxa"/>
-            <w:noWrap/>
-          </w:tcPr>
-          <w:p>
-            <w:pPr>
-              <w:rPr>
-                <w:lang w:eastAsia="es-CL"/>
-              </w:rPr>
-            </w:pPr>
-          </w:p>
-        </w:tc>
-        <w:tc>
-          <w:tcPr>
-            <w:tcW w:w="426" w:type="dxa"/>
-            <w:noWrap/>
-          </w:tcPr>
-          <w:p>
-            <w:pPr>
-              <w:rPr>
-                <w:lang w:eastAsia="es-CL"/>
-              </w:rPr>
-            </w:pPr>
-          </w:p>
-        </w:tc>
-        <w:tc>
-          <w:tcPr>
-            <w:tcW w:w="425" w:type="dxa"/>
-            <w:vMerge/>
-          </w:tcPr>
-          <w:p>
-            <w:pPr>
-              <w:rPr>
-                <w:lang w:eastAsia="es-CL"/>
-              </w:rPr>
-            </w:pPr>
-          </w:p>
-        </w:tc>
-        <w:tc>
-          <w:tcPr>
-            <w:tcW w:w="283" w:type="dxa"/>
-            <w:noWrap/>
-          </w:tcPr>
-          <w:p>
-            <w:pPr>
-              <w:rPr>
-                <w:lang w:eastAsia="es-CL"/>
-              </w:rPr>
-            </w:pPr>
-          </w:p>
-        </w:tc>
-        <w:tc>
-          <w:tcPr>
-            <w:tcW w:w="284" w:type="dxa"/>
-            <w:noWrap/>
-          </w:tcPr>
-          <w:p>
-            <w:pPr>
-              <w:rPr>
-                <w:lang w:eastAsia="es-CL"/>
-              </w:rPr>
-            </w:pPr>
-          </w:p>
-        </w:tc>
-        <w:tc>
-          <w:tcPr>
-            <w:tcW w:w="283" w:type="dxa"/>
-            <w:noWrap/>
-          </w:tcPr>
-          <w:p>
-            <w:pPr>
-              <w:rPr>
-                <w:lang w:eastAsia="es-CL"/>
-              </w:rPr>
-            </w:pPr>
-          </w:p>
-        </w:tc>
-        <w:tc>
-          <w:tcPr>
-            <w:tcW w:w="393" w:type="dxa"/>
-            <w:noWrap/>
-          </w:tcPr>
-          <w:p>
-            <w:pPr>
-              <w:ind w:firstLine="0"/>
-              <w:rPr>
-                <w:lang w:eastAsia="es-CL"/>
-              </w:rPr>
-            </w:pPr>
-            <w:r>
-              <w:rPr>
-                <w:lang w:eastAsia="es-CL"/>
-              </w:rPr>
-              <w:t>x</w:t>
-            </w:r>
           </w:p>
         </w:tc>
       </w:tr>
@@ -8202,7 +7618,7 @@
 </file>
 
 <file path=customXml/itemProps1.xml><?xml version="1.0" encoding="utf-8"?>
-<ds:datastoreItem xmlns:ds="http://schemas.openxmlformats.org/officeDocument/2006/customXml" ds:itemID="{95428227-AC7C-4D51-B099-EC0B571510DC}">
+<ds:datastoreItem xmlns:ds="http://schemas.openxmlformats.org/officeDocument/2006/customXml" ds:itemID="{A56AEBDE-ABB0-4D2C-835B-641DC9C5EC7D}">
   <ds:schemaRefs>
     <ds:schemaRef ds:uri="http://schemas.openxmlformats.org/officeDocument/2006/bibliography"/>
   </ds:schemaRefs>

</xml_diff>